<commit_message>
created word document for exercise2-2 final submission
</commit_message>
<xml_diff>
--- a/Module1/M01PracticeExercise1–1.docx
+++ b/Module1/M01PracticeExercise1–1.docx
@@ -16,7 +16,10 @@
       </w:r>
       <w:proofErr w:type="gramEnd"/>
       <w:r>
-        <w:t>: name, phone number, and address. Output them to console.</w:t>
+        <w:t xml:space="preserve">: name, phone number, and address. </w:t>
+      </w:r>
+      <w:r>
+        <w:t>Print them to screen.</w:t>
       </w:r>
     </w:p>
     <w:p>
@@ -116,10 +119,9 @@
         <w:rPr>
           <w:noProof/>
         </w:rPr>
-        <w:lastRenderedPageBreak/>
         <w:drawing>
-          <wp:inline distT="0" distB="0" distL="0" distR="0" wp14:anchorId="6768B05A" wp14:editId="665C8B0E">
-            <wp:extent cx="5943600" cy="8061325"/>
+          <wp:inline distT="0" distB="0" distL="0" distR="0" wp14:anchorId="6768B05A" wp14:editId="2F2B3D6E">
+            <wp:extent cx="5244637" cy="7113319"/>
             <wp:effectExtent l="0" t="0" r="0" b="0"/>
             <wp:docPr id="1048357420" name="Picture 3" descr="A screenshot of a computer program&#10;&#10;Description automatically generated"/>
             <wp:cNvGraphicFramePr>
@@ -147,7 +149,7 @@
                   <pic:spPr>
                     <a:xfrm>
                       <a:off x="0" y="0"/>
-                      <a:ext cx="5943600" cy="8061325"/>
+                      <a:ext cx="5248626" cy="7118729"/>
                     </a:xfrm>
                     <a:prstGeom prst="rect">
                       <a:avLst/>
@@ -158,6 +160,31 @@
             </a:graphic>
           </wp:inline>
         </w:drawing>
+      </w:r>
+    </w:p>
+    <w:p>
+      <w:pPr>
+        <w:pStyle w:val="ListParagraph"/>
+      </w:pPr>
+    </w:p>
+    <w:p>
+      <w:pPr>
+        <w:pStyle w:val="ListParagraph"/>
+        <w:numPr>
+          <w:ilvl w:val="0"/>
+          <w:numId w:val="1"/>
+        </w:numPr>
+      </w:pPr>
+      <w:proofErr w:type="spellStart"/>
+      <w:r>
+        <w:t>Github</w:t>
+      </w:r>
+      <w:proofErr w:type="spellEnd"/>
+      <w:r>
+        <w:t xml:space="preserve"> url: </w:t>
+      </w:r>
+      <w:r>
+        <w:t>https://github.com/rgwin1/SDEV140/tree/main/Module1</w:t>
       </w:r>
     </w:p>
     <w:p>

</xml_diff>